<commit_message>
Just some updates at the code and the lab3-answer-sheet.docx
</commit_message>
<xml_diff>
--- a/lab3-answer-sheet.docx
+++ b/lab3-answer-sheet.docx
@@ -271,6 +271,11 @@
             <w:pPr>
               <w:spacing w:after="0"/>
             </w:pPr>
+          </w:p>
+          <w:p>
+            <w:pPr>
+              <w:spacing w:after="0"/>
+            </w:pPr>
             <w:r>
               <w:t>They run independently and they don’t need interaction as each one is self-contained: one is meant to blink the red LED and t</w:t>
             </w:r>
@@ -339,7 +344,13 @@
               <w:t xml:space="preserve">Oscilloscope: </w:t>
             </w:r>
             <w:r>
-              <w:t>2.5</w:t>
+              <w:t>2.</w:t>
+            </w:r>
+            <w:r>
+              <w:t>1</w:t>
+            </w:r>
+            <w:r>
+              <w:t>5</w:t>
             </w:r>
             <w:r>
               <w:t xml:space="preserve"> </w:t>
@@ -360,8 +371,13 @@
             <w:pPr>
               <w:spacing w:after="0"/>
             </w:pPr>
-            <w:r>
-              <w:t xml:space="preserve"> Checking the assembly code: 62 operations</w:t>
+          </w:p>
+          <w:p>
+            <w:pPr>
+              <w:spacing w:after="0"/>
+            </w:pPr>
+            <w:r>
+              <w:t>Checking the assembly code: 62 operations</w:t>
             </w:r>
             <w:r>
               <w:t xml:space="preserve"> </w:t>
@@ -370,13 +386,16 @@
               <w:sym w:font="Wingdings" w:char="F0E8"/>
             </w:r>
             <w:r>
-              <w:t xml:space="preserve"> 62/4800</w:t>
-            </w:r>
-            <w:r>
-              <w:t>000</w:t>
-            </w:r>
-            <w:r>
-              <w:t xml:space="preserve"> = </w:t>
+              <w:t xml:space="preserve"> </w:t>
+            </w:r>
+            <w:r>
+              <w:t>62/(4800000*6)</w:t>
+            </w:r>
+            <w:r>
+              <w:t xml:space="preserve"> </w:t>
+            </w:r>
+            <w:r>
+              <w:t xml:space="preserve">= </w:t>
             </w:r>
             <w:r>
               <w:t>12.</w:t>
@@ -417,11 +436,6 @@
             <w:pPr>
               <w:spacing w:after="0"/>
             </w:pPr>
-          </w:p>
-          <w:p>
-            <w:pPr>
-              <w:spacing w:after="0"/>
-            </w:pPr>
             <w:r>
               <w:t>In task 2, what is the interval between the falling edge of the button press and the PIO going high?</w:t>
             </w:r>
@@ -451,6 +465,14 @@
             <w:pPr>
               <w:spacing w:after="0"/>
             </w:pPr>
+          </w:p>
+          <w:p>
+            <w:pPr>
+              <w:spacing w:after="0"/>
+            </w:pPr>
+            <w:r>
+              <w:t>Oscilloscope: 1.56uS</w:t>
+            </w:r>
           </w:p>
           <w:p>
             <w:pPr>
@@ -471,6 +493,18 @@
             <w:pPr>
               <w:spacing w:after="0"/>
             </w:pPr>
+            <w:r>
+              <w:t xml:space="preserve">The wave output is from the button press until the output goes high, which </w:t>
+            </w:r>
+            <w:r>
+              <w:t xml:space="preserve">activated in the beginning of </w:t>
+            </w:r>
+            <w:r>
+              <w:t>the interrupt handler. This time is basically how much time the interrupt takes until it got activated</w:t>
+            </w:r>
+            <w:r>
+              <w:t>, from the button press (the interrupt).</w:t>
+            </w:r>
           </w:p>
           <w:p>
             <w:pPr>
@@ -519,12 +553,7 @@
         <w:t xml:space="preserve">Task 2: Demonstrate </w:t>
       </w:r>
       <w:r>
-        <w:t>the use of the osci</w:t>
-      </w:r>
-      <w:bookmarkStart w:id="0" w:name="_GoBack"/>
-      <w:bookmarkEnd w:id="0"/>
-      <w:r>
-        <w:t>lloscope to time the interrupt.</w:t>
+        <w:t>the use of the oscilloscope to time the interrupt.</w:t>
       </w:r>
     </w:p>
     <w:p>
@@ -557,7 +586,14 @@
               <w:rPr>
                 <w:b/>
               </w:rPr>
-              <w:t>Viva comment (completed by TA / lecturer)</w:t>
+              <w:t xml:space="preserve">Viva comment (completed by </w:t>
+            </w:r>
+            <w:r>
+              <w:rPr>
+                <w:b/>
+              </w:rPr>
+              <w:lastRenderedPageBreak/>
+              <w:t>TA / lecturer)</w:t>
             </w:r>
           </w:p>
         </w:tc>
@@ -585,6 +621,7 @@
               <w:rPr>
                 <w:b/>
               </w:rPr>
+              <w:lastRenderedPageBreak/>
               <w:t>Name:</w:t>
             </w:r>
           </w:p>
@@ -602,7 +639,6 @@
         <w:pStyle w:val="Heading2"/>
       </w:pPr>
       <w:r>
-        <w:lastRenderedPageBreak/>
         <w:t>Question about concepts</w:t>
       </w:r>
     </w:p>
@@ -704,11 +740,17 @@
     <w:p/>
     <w:p/>
     <w:p/>
+    <w:p/>
     <w:p>
+      <w:bookmarkStart w:id="0" w:name="_GoBack"/>
+      <w:bookmarkEnd w:id="0"/>
+    </w:p>
+    <w:p>
       <w:pPr>
         <w:pStyle w:val="Heading2"/>
       </w:pPr>
       <w:r>
+        <w:lastRenderedPageBreak/>
         <w:t>Feedback</w:t>
       </w:r>
     </w:p>
@@ -752,7 +794,6 @@
               <w:rPr>
                 <w:b/>
               </w:rPr>
-              <w:lastRenderedPageBreak/>
               <w:t>Marker</w:t>
             </w:r>
           </w:p>
@@ -891,7 +932,7 @@
         <w:rFonts w:ascii="Times New Roman" w:hAnsi="Times New Roman"/>
         <w:noProof/>
       </w:rPr>
-      <w:t>3</w:t>
+      <w:t>2</w:t>
     </w:r>
     <w:r>
       <w:rPr>
@@ -3636,6 +3677,7 @@
   <w:style w:type="character" w:default="1" w:styleId="DefaultParagraphFont">
     <w:name w:val="Default Paragraph Font"/>
     <w:uiPriority w:val="1"/>
+    <w:semiHidden/>
     <w:unhideWhenUsed/>
   </w:style>
   <w:style w:type="table" w:default="1" w:styleId="TableNormal">
@@ -4237,7 +4279,7 @@
 </file>
 
 <file path=customXml/itemProps1.xml><?xml version="1.0" encoding="utf-8"?>
-<ds:datastoreItem xmlns:ds="http://schemas.openxmlformats.org/officeDocument/2006/customXml" ds:itemID="{A3215FA8-1113-49D1-A942-246D647B8118}">
+<ds:datastoreItem xmlns:ds="http://schemas.openxmlformats.org/officeDocument/2006/customXml" ds:itemID="{93C6F356-63BD-4BCE-B02C-2963058B92A2}">
   <ds:schemaRefs>
     <ds:schemaRef ds:uri="http://schemas.openxmlformats.org/officeDocument/2006/bibliography"/>
   </ds:schemaRefs>

</xml_diff>

<commit_message>
Submitted version of lab3-answer-sheet.docx
</commit_message>
<xml_diff>
--- a/lab3-answer-sheet.docx
+++ b/lab3-answer-sheet.docx
@@ -93,12 +93,14 @@
             <w:tcW w:w="7142" w:type="dxa"/>
           </w:tcPr>
           <w:p>
+            <w:bookmarkStart w:id="0" w:name="_GoBack"/>
             <w:r>
               <w:t>c</w:t>
             </w:r>
             <w:r>
               <w:t>b150724708</w:t>
             </w:r>
+            <w:bookmarkEnd w:id="0"/>
           </w:p>
         </w:tc>
       </w:tr>
@@ -125,7 +127,11 @@
           <w:tcPr>
             <w:tcW w:w="7142" w:type="dxa"/>
           </w:tcPr>
-          <w:p/>
+          <w:p>
+            <w:r>
+              <w:t>30/10/2015</w:t>
+            </w:r>
+          </w:p>
         </w:tc>
       </w:tr>
     </w:tbl>
@@ -135,15 +141,7 @@
         <w:pStyle w:val="Heading2"/>
       </w:pPr>
       <w:r>
-        <w:t xml:space="preserve">Questions from </w:t>
-      </w:r>
-      <w:proofErr w:type="gramStart"/>
-      <w:r>
-        <w:t>The</w:t>
-      </w:r>
-      <w:proofErr w:type="gramEnd"/>
-      <w:r>
-        <w:t xml:space="preserve"> Lab</w:t>
+        <w:t>Questions from The Lab</w:t>
       </w:r>
     </w:p>
     <w:tbl>
@@ -502,15 +500,7 @@
               <w:t>the interrupt handler</w:t>
             </w:r>
             <w:r>
-              <w:t xml:space="preserve">. We can consider that the </w:t>
-            </w:r>
-            <w:proofErr w:type="spellStart"/>
-            <w:r>
-              <w:t>uC</w:t>
-            </w:r>
-            <w:proofErr w:type="spellEnd"/>
-            <w:r>
-              <w:t xml:space="preserve"> take half of this time (0.75us) to activate the interrupt.</w:t>
+              <w:t>. We can consider that the uC take half of this time (0.75us) to activate the interrupt.</w:t>
             </w:r>
           </w:p>
           <w:p>
@@ -679,15 +669,7 @@
         <w:br/>
       </w:r>
       <w:r>
-        <w:t xml:space="preserve">It is a signal sent to the </w:t>
-      </w:r>
-      <w:proofErr w:type="spellStart"/>
-      <w:r>
-        <w:t>uC</w:t>
-      </w:r>
-      <w:proofErr w:type="spellEnd"/>
-      <w:r>
-        <w:t xml:space="preserve"> that stops the current task to execute some critical task at a defined handler</w:t>
+        <w:t>It is a signal sent to the uC that stops the current task to execute some critical task at a defined handler</w:t>
       </w:r>
       <w:r>
         <w:br/>
@@ -711,8 +693,6 @@
       <w:r>
         <w:t xml:space="preserve"> limited number of IRQ handlers.</w:t>
       </w:r>
-      <w:bookmarkStart w:id="0" w:name="_GoBack"/>
-      <w:bookmarkEnd w:id="0"/>
     </w:p>
     <w:p/>
     <w:p>
@@ -727,136 +707,33 @@
         <w:t>A system has 2 buttons and 3 LEDs. The first button toggles between two flash rates – fast and slow; the second chooses between a 3 colour sequence (only 1 LED on at once) and 7 colour sequence (multiple LEDs may be on at once). It is proposed to implement this system using a cyclic design</w:t>
       </w:r>
       <w:r>
-        <w:t xml:space="preserve">. Consider whether the code can be divided into multiple tasks. If you think it can, suggests the tasks, outlining </w:t>
-      </w:r>
-      <w:proofErr w:type="spellStart"/>
-      <w:r>
-        <w:t>i</w:t>
-      </w:r>
-      <w:proofErr w:type="spellEnd"/>
-      <w:r>
-        <w:t xml:space="preserve">) what each task does ii) what variables it needs iii) how it communicates with other tasks. If you think de-composition is not possible, explain why. </w:t>
+        <w:t xml:space="preserve">. Consider whether the code can be divided into multiple tasks. If you think it can, suggests the tasks, outlining i) what each task does ii) what variables it needs iii) how it communicates with other tasks. If you think de-composition is not possible, explain why. </w:t>
       </w:r>
     </w:p>
     <w:p/>
     <w:p>
       <w:r>
-        <w:t xml:space="preserve">There is a global </w:t>
-      </w:r>
-      <w:proofErr w:type="spellStart"/>
-      <w:r>
-        <w:t>struct</w:t>
-      </w:r>
-      <w:proofErr w:type="spellEnd"/>
-      <w:r>
-        <w:t xml:space="preserve"> called Settings to make the inter-task communication possible.</w:t>
+        <w:t>There is a global struct called Settings to make the inter-task communication possible.</w:t>
       </w:r>
     </w:p>
     <w:p>
       <w:r>
-        <w:t xml:space="preserve">The two import proprieties of the </w:t>
-      </w:r>
-      <w:proofErr w:type="spellStart"/>
-      <w:r>
-        <w:t>struct</w:t>
-      </w:r>
-      <w:proofErr w:type="spellEnd"/>
-      <w:r>
-        <w:t xml:space="preserve"> are:</w:t>
+        <w:t>The two import proprieties of the struct are:</w:t>
       </w:r>
     </w:p>
     <w:p>
       <w:r>
-        <w:t xml:space="preserve">- </w:t>
-      </w:r>
-      <w:proofErr w:type="gramStart"/>
-      <w:r>
-        <w:t>speed</w:t>
-      </w:r>
-      <w:proofErr w:type="gramEnd"/>
-      <w:r>
-        <w:t xml:space="preserve">: save the </w:t>
-      </w:r>
-      <w:proofErr w:type="spellStart"/>
-      <w:r>
-        <w:t>choosen</w:t>
-      </w:r>
-      <w:proofErr w:type="spellEnd"/>
-      <w:r>
-        <w:t xml:space="preserve"> speed (based on the user </w:t>
-      </w:r>
-      <w:proofErr w:type="spellStart"/>
-      <w:r>
-        <w:t>config</w:t>
-      </w:r>
-      <w:proofErr w:type="spellEnd"/>
-      <w:r>
-        <w:t xml:space="preserve"> with the button)</w:t>
+        <w:t>- speed: save the choosen speed (based on the user config with the button)</w:t>
       </w:r>
     </w:p>
     <w:p>
       <w:r>
-        <w:t xml:space="preserve">- </w:t>
-      </w:r>
-      <w:proofErr w:type="spellStart"/>
-      <w:proofErr w:type="gramStart"/>
-      <w:r>
-        <w:t>colourMode</w:t>
-      </w:r>
-      <w:proofErr w:type="spellEnd"/>
-      <w:proofErr w:type="gramEnd"/>
-      <w:r>
-        <w:t xml:space="preserve">: save the </w:t>
-      </w:r>
-      <w:proofErr w:type="spellStart"/>
-      <w:r>
-        <w:t>choosen</w:t>
-      </w:r>
-      <w:proofErr w:type="spellEnd"/>
-      <w:r>
-        <w:t xml:space="preserve"> colour mode (based on the user </w:t>
-      </w:r>
-      <w:proofErr w:type="spellStart"/>
-      <w:r>
-        <w:t>config</w:t>
-      </w:r>
-      <w:proofErr w:type="spellEnd"/>
-      <w:r>
-        <w:t xml:space="preserve"> with the button)</w:t>
+        <w:t>- colourMode: save the choosen colour mode (based on the user config with the button)</w:t>
       </w:r>
     </w:p>
     <w:p>
       <w:r>
-        <w:t xml:space="preserve">- </w:t>
-      </w:r>
-      <w:proofErr w:type="spellStart"/>
-      <w:proofErr w:type="gramStart"/>
-      <w:r>
-        <w:t>speedToogle</w:t>
-      </w:r>
-      <w:proofErr w:type="spellEnd"/>
-      <w:r>
-        <w:t>(</w:t>
-      </w:r>
-      <w:proofErr w:type="gramEnd"/>
-      <w:r>
-        <w:t xml:space="preserve">) and </w:t>
-      </w:r>
-      <w:proofErr w:type="spellStart"/>
-      <w:r>
-        <w:t>colourModeToogle</w:t>
-      </w:r>
-      <w:proofErr w:type="spellEnd"/>
-      <w:r>
-        <w:t xml:space="preserve">(): just </w:t>
-      </w:r>
-      <w:proofErr w:type="spellStart"/>
-      <w:r>
-        <w:t>toogle</w:t>
-      </w:r>
-      <w:proofErr w:type="spellEnd"/>
-      <w:r>
-        <w:t xml:space="preserve"> the value of the above properties</w:t>
+        <w:t>- speedToogle() and colourModeToogle(): just toogle the value of the above properties</w:t>
       </w:r>
     </w:p>
     <w:p/>
@@ -867,25 +744,7 @@
     </w:p>
     <w:p>
       <w:r>
-        <w:t xml:space="preserve">- </w:t>
-      </w:r>
-      <w:proofErr w:type="spellStart"/>
-      <w:proofErr w:type="gramStart"/>
-      <w:r>
-        <w:t>buttonColourModeTask</w:t>
-      </w:r>
-      <w:proofErr w:type="spellEnd"/>
-      <w:proofErr w:type="gramEnd"/>
-      <w:r>
-        <w:t xml:space="preserve">: checks the if the button for </w:t>
-      </w:r>
-      <w:proofErr w:type="spellStart"/>
-      <w:r>
-        <w:t>colourMode</w:t>
-      </w:r>
-      <w:proofErr w:type="spellEnd"/>
-      <w:r>
-        <w:t xml:space="preserve"> was pressed</w:t>
+        <w:t>- buttonColourModeTask: checks the if the button for colourMode was pressed</w:t>
       </w:r>
     </w:p>
     <w:p>
@@ -896,27 +755,12 @@
         <w:t xml:space="preserve"># Write: </w:t>
       </w:r>
       <w:r>
-        <w:t xml:space="preserve">- </w:t>
-      </w:r>
-      <w:proofErr w:type="spellStart"/>
-      <w:r>
-        <w:t>settings.colourMode</w:t>
-      </w:r>
-      <w:proofErr w:type="spellEnd"/>
+        <w:t>- settings.colourMode</w:t>
+      </w:r>
     </w:p>
     <w:p>
       <w:r>
-        <w:t xml:space="preserve">- </w:t>
-      </w:r>
-      <w:proofErr w:type="spellStart"/>
-      <w:proofErr w:type="gramStart"/>
-      <w:r>
-        <w:t>buttonSpeedTask</w:t>
-      </w:r>
-      <w:proofErr w:type="spellEnd"/>
-      <w:proofErr w:type="gramEnd"/>
-      <w:r>
-        <w:t>: checks the if the button for speed was pressed</w:t>
+        <w:t>- buttonSpeedTask: checks the if the button for speed was pressed</w:t>
       </w:r>
     </w:p>
     <w:p>
@@ -924,37 +768,17 @@
         <w:ind w:firstLine="720"/>
       </w:pPr>
       <w:r>
-        <w:t xml:space="preserve"># Write: - </w:t>
-      </w:r>
-      <w:proofErr w:type="spellStart"/>
-      <w:r>
-        <w:t>settings.</w:t>
+        <w:t># Write: - settings.</w:t>
       </w:r>
       <w:r>
         <w:t>speed</w:t>
       </w:r>
-      <w:proofErr w:type="spellEnd"/>
     </w:p>
     <w:p/>
     <w:p>
       <w:r>
-        <w:t xml:space="preserve">- </w:t>
-      </w:r>
-      <w:proofErr w:type="spellStart"/>
-      <w:proofErr w:type="gramStart"/>
-      <w:r>
-        <w:t>ledDemoTask</w:t>
-      </w:r>
-      <w:proofErr w:type="spellEnd"/>
-      <w:proofErr w:type="gramEnd"/>
-      <w:r>
-        <w:t xml:space="preserve">: demonstrate the LED depending on the user </w:t>
-      </w:r>
-      <w:proofErr w:type="spellStart"/>
-      <w:r>
-        <w:t>config</w:t>
-      </w:r>
-      <w:proofErr w:type="spellEnd"/>
+        <w:t>- ledDemoTask: demonstrate the LED depending on the user config</w:t>
+      </w:r>
     </w:p>
     <w:p>
       <w:pPr>
@@ -967,15 +791,7 @@
         <w:t xml:space="preserve"> -</w:t>
       </w:r>
       <w:r>
-        <w:t xml:space="preserve"> </w:t>
-      </w:r>
-      <w:proofErr w:type="spellStart"/>
-      <w:r>
-        <w:t>settings.colourMode</w:t>
-      </w:r>
-      <w:proofErr w:type="spellEnd"/>
-      <w:r>
-        <w:t xml:space="preserve"> to define which function to call</w:t>
+        <w:t xml:space="preserve"> settings.colourMode to define which function to call</w:t>
       </w:r>
     </w:p>
     <w:p>
@@ -983,28 +799,7 @@
         <w:ind w:firstLine="720"/>
       </w:pPr>
       <w:r>
-        <w:t xml:space="preserve"># </w:t>
-      </w:r>
-      <w:proofErr w:type="spellStart"/>
-      <w:proofErr w:type="gramStart"/>
-      <w:r>
-        <w:t>ledPerLedDemo</w:t>
-      </w:r>
-      <w:proofErr w:type="spellEnd"/>
-      <w:r>
-        <w:t>(</w:t>
-      </w:r>
-      <w:proofErr w:type="gramEnd"/>
-      <w:r>
-        <w:t xml:space="preserve">) and </w:t>
-      </w:r>
-      <w:proofErr w:type="spellStart"/>
-      <w:r>
-        <w:t>multipleLedsDemo</w:t>
-      </w:r>
-      <w:proofErr w:type="spellEnd"/>
-      <w:r>
-        <w:t>()</w:t>
+        <w:t># ledPerLedDemo() and multipleLedsDemo()</w:t>
       </w:r>
     </w:p>
     <w:p>
@@ -1018,15 +813,7 @@
         <w:t xml:space="preserve"> </w:t>
       </w:r>
       <w:r>
-        <w:t xml:space="preserve">- </w:t>
-      </w:r>
-      <w:proofErr w:type="spellStart"/>
-      <w:r>
-        <w:t>settings.speed</w:t>
-      </w:r>
-      <w:proofErr w:type="spellEnd"/>
-      <w:r>
-        <w:t xml:space="preserve"> to blink it faster or slower</w:t>
+        <w:t>- settings.speed to blink it faster or slower</w:t>
       </w:r>
     </w:p>
     <w:p>
@@ -4568,7 +4355,7 @@
 </file>
 
 <file path=customXml/itemProps1.xml><?xml version="1.0" encoding="utf-8"?>
-<ds:datastoreItem xmlns:ds="http://schemas.openxmlformats.org/officeDocument/2006/customXml" ds:itemID="{3FBDD226-584C-41EE-95B1-9A3BE1486441}">
+<ds:datastoreItem xmlns:ds="http://schemas.openxmlformats.org/officeDocument/2006/customXml" ds:itemID="{E1951116-CE7B-4FFF-A75D-55C3A7948ED1}">
   <ds:schemaRefs>
     <ds:schemaRef ds:uri="http://schemas.openxmlformats.org/officeDocument/2006/bibliography"/>
   </ds:schemaRefs>

</xml_diff>